<commit_message>
Finished english Unit4 workplan
</commit_message>
<xml_diff>
--- a/English/Unit5/2bhif_U5_The joy of diversity_work plan.docx
+++ b/English/Unit5/2bhif_U5_The joy of diversity_work plan.docx
@@ -245,17 +245,13 @@
           <w:numId w:val="3"/>
         </w:numPr>
         <w:rPr>
-          <w:rFonts w:asciiTheme="minorHAnsi" w:cstheme="minorBidi" w:eastAsiaTheme="minorHAnsi" w:hAnsiTheme="minorHAnsi"/>
-          <w:color w:val="FFFF00"/>
-          <w:highlight w:val="none"/>
-          <w:shd w:fill="auto" w:val="clear"/>
-          <w14:ligatures w14:val="standardContextual"/>
-        </w:rPr>
-      </w:pPr>
-      <w:r>
-        <w:rPr>
-          <w:rFonts w:asciiTheme="minorHAnsi" w:cstheme="minorBidi" w:eastAsiaTheme="minorHAnsi" w:hAnsiTheme="minorHAnsi"/>
-          <w:color w:val="FFFF00"/>
+          <w:color w:val="81D41A"/>
+        </w:rPr>
+      </w:pPr>
+      <w:r>
+        <w:rPr>
+          <w:rFonts w:eastAsia="Calibri" w:cs="" w:cstheme="minorBidi" w:eastAsiaTheme="minorHAnsi"/>
+          <w:color w:val="81D41A"/>
           <w:shd w:fill="auto" w:val="clear"/>
           <w:lang w:val="en-US"/>
           <w14:ligatures w14:val="standardContextual"/>
@@ -363,14 +359,21 @@
           <w:numId w:val="2"/>
         </w:numPr>
         <w:rPr>
+          <w:rFonts w:asciiTheme="minorHAnsi" w:cstheme="minorBidi" w:eastAsiaTheme="minorHAnsi" w:hAnsiTheme="minorHAnsi"/>
+          <w:color w:val="81D41A"/>
+          <w:highlight w:val="none"/>
+          <w:shd w:fill="auto" w:val="clear"/>
+          <w14:ligatures w14:val="standardContextual"/>
+        </w:rPr>
+      </w:pPr>
+      <w:r>
+        <w:rPr>
+          <w:rFonts w:asciiTheme="minorHAnsi" w:cstheme="minorBidi" w:eastAsiaTheme="minorHAnsi" w:hAnsiTheme="minorHAnsi"/>
+          <w:color w:val="81D41A"/>
           <w:u w:val="single"/>
+          <w:shd w:fill="auto" w:val="clear"/>
           <w:lang w:val="en-GB"/>
-        </w:rPr>
-      </w:pPr>
-      <w:r>
-        <w:rPr>
-          <w:u w:val="single"/>
-          <w:lang w:val="en-GB"/>
+          <w14:ligatures w14:val="standardContextual"/>
         </w:rPr>
         <w:t>p.72/3c: promotional video</w:t>
       </w:r>
@@ -380,27 +383,41 @@
         <w:pStyle w:val="Normal"/>
         <w:ind w:firstLine="708"/>
         <w:rPr>
-          <w:b/>
-          <w:bCs/>
-          <w:lang w:val="en-US"/>
-        </w:rPr>
-      </w:pPr>
-      <w:r>
-        <w:rPr>
+          <w:rFonts w:asciiTheme="minorHAnsi" w:cstheme="minorBidi" w:eastAsiaTheme="minorHAnsi" w:hAnsiTheme="minorHAnsi"/>
+          <w:color w:val="81D41A"/>
+          <w:highlight w:val="none"/>
+          <w:shd w:fill="auto" w:val="clear"/>
+          <w14:ligatures w14:val="standardContextual"/>
+        </w:rPr>
+      </w:pPr>
+      <w:r>
+        <w:rPr>
+          <w:rFonts w:asciiTheme="minorHAnsi" w:cstheme="minorBidi" w:eastAsiaTheme="minorHAnsi" w:hAnsiTheme="minorHAnsi"/>
+          <w:color w:val="81D41A"/>
+          <w:shd w:fill="auto" w:val="clear"/>
           <w:lang w:val="en-GB"/>
+          <w14:ligatures w14:val="standardContextual"/>
         </w:rPr>
         <w:t xml:space="preserve">Present your video on </w:t>
       </w:r>
       <w:r>
         <w:rPr>
+          <w:rFonts w:asciiTheme="minorHAnsi" w:cstheme="minorBidi" w:eastAsiaTheme="minorHAnsi" w:hAnsiTheme="minorHAnsi"/>
+          <w:color w:val="81D41A"/>
           <w:u w:val="single"/>
+          <w:shd w:fill="auto" w:val="clear"/>
           <w:lang w:val="en-GB"/>
+          <w14:ligatures w14:val="standardContextual"/>
         </w:rPr>
         <w:t>March 12</w:t>
       </w:r>
       <w:r>
         <w:rPr>
+          <w:rFonts w:asciiTheme="minorHAnsi" w:cstheme="minorBidi" w:eastAsiaTheme="minorHAnsi" w:hAnsiTheme="minorHAnsi"/>
+          <w:color w:val="81D41A"/>
+          <w:shd w:fill="auto" w:val="clear"/>
           <w:lang w:val="en-GB"/>
+          <w14:ligatures w14:val="standardContextual"/>
         </w:rPr>
         <w:t>.</w:t>
       </w:r>

</xml_diff>